<commit_message>
Added plot function for the model architecture (in progress)
</commit_message>
<xml_diff>
--- a/Assessment 2 Details and Instructions.docx
+++ b/Assessment 2 Details and Instructions.docx
@@ -234,15 +234,7 @@
             </w:r>
             <w:r>
               <w:br/>
-              <w:t xml:space="preserve">(+/– 10%; the reference list is not included in the word </w:t>
-            </w:r>
-            <w:proofErr w:type="gramStart"/>
-            <w:r>
-              <w:t>count</w:t>
-            </w:r>
-            <w:proofErr w:type="gramEnd"/>
-            <w:r>
-              <w:t xml:space="preserve"> but in-text citations are)</w:t>
+              <w:t>(+/– 10%; the reference list is not included in the word count but in-text citations are)</w:t>
             </w:r>
           </w:p>
         </w:tc>
@@ -620,8 +612,14 @@
           <w:ilvl w:val="0"/>
           <w:numId w:val="3"/>
         </w:numPr>
-      </w:pPr>
-      <w:r>
+        <w:rPr>
+          <w:highlight w:val="yellow"/>
+        </w:rPr>
+      </w:pPr>
+      <w:r>
+        <w:rPr>
+          <w:highlight w:val="yellow"/>
+        </w:rPr>
         <w:t>The assessment is based on the content of labs and Weeks 1–3.</w:t>
       </w:r>
     </w:p>
@@ -634,25 +632,92 @@
         <w:rPr>
           <w:b/>
           <w:bCs/>
-        </w:rPr>
-      </w:pPr>
-      <w:r>
-        <w:t xml:space="preserve">In Week 1 we talked about the use of training set, validation </w:t>
-      </w:r>
-      <w:proofErr w:type="gramStart"/>
-      <w:r>
-        <w:t>set</w:t>
-      </w:r>
-      <w:proofErr w:type="gramEnd"/>
-      <w:r>
-        <w:t xml:space="preserve"> and test set in machine learning. In this assessment, you are asked to train the NN on the training set and test the NN on the test set, without any given validation set. </w:t>
+          <w:highlight w:val="yellow"/>
+        </w:rPr>
+      </w:pPr>
+      <w:r>
+        <w:rPr>
+          <w:highlight w:val="yellow"/>
+        </w:rPr>
+        <w:t xml:space="preserve">In Week 1 we talked about the use of training set, validation set and test set in machine learning. In this assessment, you are asked to train the NN on the training set and test the NN on the test set, without any given validation set. </w:t>
       </w:r>
       <w:r>
         <w:rPr>
           <w:b/>
           <w:bCs/>
+          <w:highlight w:val="yellow"/>
         </w:rPr>
         <w:t>(If you want to monitor the training process, you can also try what we did in Week 3: you can consider the validation set is the same as the test set in this assessment.)</w:t>
+      </w:r>
+    </w:p>
+    <w:p>
+      <w:pPr>
+        <w:ind w:left="720"/>
+        <w:rPr>
+          <w:b/>
+          <w:bCs/>
+          <w:color w:val="EE0000"/>
+          <w:highlight w:val="yellow"/>
+        </w:rPr>
+      </w:pPr>
+      <w:r>
+        <w:rPr>
+          <w:b/>
+          <w:bCs/>
+          <w:color w:val="EE0000"/>
+          <w:highlight w:val="yellow"/>
+        </w:rPr>
+        <w:t xml:space="preserve">No, I have still followed the conventional rules, and taken 10% of the training set as validation set. </w:t>
+      </w:r>
+    </w:p>
+    <w:p>
+      <w:pPr>
+        <w:ind w:left="720"/>
+        <w:rPr>
+          <w:b/>
+          <w:bCs/>
+          <w:color w:val="EE0000"/>
+          <w:highlight w:val="yellow"/>
+        </w:rPr>
+      </w:pPr>
+      <w:r>
+        <w:rPr>
+          <w:b/>
+          <w:bCs/>
+          <w:color w:val="EE0000"/>
+          <w:highlight w:val="yellow"/>
+        </w:rPr>
+        <w:lastRenderedPageBreak/>
+        <w:t xml:space="preserve">The total sample size is 70,000. 60,000 are reserved for training, and 10,000 for testing. </w:t>
+      </w:r>
+      <w:r>
+        <w:rPr>
+          <w:b/>
+          <w:bCs/>
+          <w:color w:val="EE0000"/>
+          <w:highlight w:val="yellow"/>
+        </w:rPr>
+        <w:t xml:space="preserve">When we split the training sample further in 54,000 for training, and 6,000 for validation, we obtain a </w:t>
+      </w:r>
+    </w:p>
+    <w:p>
+      <w:pPr>
+        <w:ind w:left="720"/>
+        <w:rPr>
+          <w:b/>
+          <w:bCs/>
+          <w:color w:val="EE0000"/>
+          <w:highlight w:val="yellow"/>
+        </w:rPr>
+      </w:pPr>
+      <w:r>
+        <w:rPr>
+          <w:b/>
+          <w:bCs/>
+          <w:color w:val="EE0000"/>
+          <w:highlight w:val="yellow"/>
+        </w:rPr>
+        <w:t xml:space="preserve">Train | Val | Test ratio of </w:t>
       </w:r>
     </w:p>
     <w:p>
@@ -674,7 +739,6 @@
         </w:numPr>
       </w:pPr>
       <w:r>
-        <w:lastRenderedPageBreak/>
         <w:t>Since the MNIST dataset is a black-and-white image dataset, the shape of dataset is (</w:t>
       </w:r>
       <w:proofErr w:type="spellStart"/>
@@ -734,12 +798,10 @@
         <w:t xml:space="preserve">, 28,28,1) or add one more dimension at the end with </w:t>
       </w:r>
       <w:proofErr w:type="spellStart"/>
-      <w:proofErr w:type="gramStart"/>
       <w:r>
         <w:t>np.newaxis</w:t>
       </w:r>
       <w:proofErr w:type="spellEnd"/>
-      <w:proofErr w:type="gramEnd"/>
       <w:r>
         <w:t>.</w:t>
       </w:r>
@@ -869,6 +931,7 @@
           <w:b/>
           <w:bCs/>
         </w:rPr>
+        <w:lastRenderedPageBreak/>
         <w:t>Part 1:</w:t>
       </w:r>
     </w:p>
@@ -917,7 +980,6 @@
           <w:b/>
           <w:bCs/>
         </w:rPr>
-        <w:lastRenderedPageBreak/>
         <w:t>Part 2:</w:t>
       </w:r>
     </w:p>
@@ -2469,6 +2531,7 @@
   <w:style w:type="character" w:default="1" w:styleId="DefaultParagraphFont">
     <w:name w:val="Default Paragraph Font"/>
     <w:uiPriority w:val="1"/>
+    <w:semiHidden/>
     <w:unhideWhenUsed/>
   </w:style>
   <w:style w:type="table" w:default="1" w:styleId="TableNormal">

</xml_diff>